<commit_message>
added basic identification of problem lang
</commit_message>
<xml_diff>
--- a/flagged_contract_to_docx.docx
+++ b/flagged_contract_to_docx.docx
@@ -4,6 +4,11 @@
   <w:body>
     <w:p>
       <w:r>
+        <w:t>*******************************************************************************************</w:t>
+      </w:r>
+    </w:p>
+    <w:p>
+      <w:r>
         <w:t>[POTENTIAL PROBLEMATIC LANGUAGE DETECTED]</w:t>
       </w:r>
     </w:p>
@@ -49,6 +54,11 @@
     </w:p>
     <w:p>
       <w:r>
+        <w:t>*******************************************************************************************</w:t>
+      </w:r>
+    </w:p>
+    <w:p>
+      <w:r>
         <w:t>S###</w:t>
       </w:r>
     </w:p>
@@ -354,6 +364,11 @@
     </w:p>
     <w:p>
       <w:r>
+        <w:t>*******************************************************************************************</w:t>
+      </w:r>
+    </w:p>
+    <w:p>
+      <w:r>
         <w:t>[POTENTIAL PROBLEMATIC LANGUAGE DETECTED]</w:t>
       </w:r>
     </w:p>
@@ -399,6 +414,11 @@
     </w:p>
     <w:p>
       <w:r>
+        <w:t>*******************************************************************************************</w:t>
+      </w:r>
+    </w:p>
+    <w:p>
+      <w:r>
         <w:t>Performance under this Subaward may be terminated by MIT or Subawardee upon thirty (30) days’ prior written notice to MIT’s or Subawardee’s Business Contact noted in Article 15.</w:t>
       </w:r>
     </w:p>
@@ -409,6 +429,11 @@
     </w:p>
     <w:p>
       <w:r>
+        <w:t>*******************************************************************************************</w:t>
+      </w:r>
+    </w:p>
+    <w:p>
+      <w:r>
         <w:t>[POTENTIAL PROBLEMATIC LANGUAGE DETECTED]</w:t>
       </w:r>
     </w:p>
@@ -459,6 +484,11 @@
     </w:p>
     <w:p>
       <w:r>
+        <w:t>*******************************************************************************************</w:t>
+      </w:r>
+    </w:p>
+    <w:p>
+      <w:r>
         <w:t>Such events of non-compliance/breach may include, but are not limited to those described in Article 26 of the  Prime Award.</w:t>
       </w:r>
     </w:p>
@@ -474,6 +504,11 @@
     </w:p>
     <w:p>
       <w:r>
+        <w:t>*******************************************************************************************</w:t>
+      </w:r>
+    </w:p>
+    <w:p>
+      <w:r>
         <w:t>[POTENTIAL PROBLEMATIC LANGUAGE DETECTED]</w:t>
       </w:r>
     </w:p>
@@ -519,6 +554,11 @@
     </w:p>
     <w:p>
       <w:r>
+        <w:t>*******************************************************************************************</w:t>
+      </w:r>
+    </w:p>
+    <w:p>
+      <w:r>
         <w:t>Parties do not expect to exchange confidential or proprietary information under this Subaward.</w:t>
       </w:r>
     </w:p>
@@ -529,6 +569,11 @@
     </w:p>
     <w:p>
       <w:r>
+        <w:t>*******************************************************************************************</w:t>
+      </w:r>
+    </w:p>
+    <w:p>
+      <w:r>
         <w:t>[POTENTIAL PROBLEMATIC LANGUAGE DETECTED]</w:t>
       </w:r>
     </w:p>
@@ -574,6 +619,11 @@
     </w:p>
     <w:p>
       <w:r>
+        <w:t>*******************************************************************************************</w:t>
+      </w:r>
+    </w:p>
+    <w:p>
+      <w:r>
         <w:t>For the avoidance of doubt, MIT will not be providing Prime Sponsor confidential information to Subawardee under this Subaward.</w:t>
       </w:r>
     </w:p>
@@ -659,6 +709,11 @@
     </w:p>
     <w:p>
       <w:r>
+        <w:t>*******************************************************************************************</w:t>
+      </w:r>
+    </w:p>
+    <w:p>
+      <w:r>
         <w:t>[POTENTIAL PROBLEMATIC LANGUAGE DETECTED]</w:t>
       </w:r>
     </w:p>
@@ -704,6 +759,11 @@
     </w:p>
     <w:p>
       <w:r>
+        <w:t>*******************************************************************************************</w:t>
+      </w:r>
+    </w:p>
+    <w:p>
+      <w:r>
         <w:t>MIT may terminate this Agreement pursuant to Article 9 of this Subaward Agreement if violation of any third parties’ intellectual property rights results from Subawardee Parties’ conduct of their activities hereunder.</w:t>
       </w:r>
     </w:p>
@@ -784,6 +844,11 @@
     </w:p>
     <w:p>
       <w:r>
+        <w:t>*******************************************************************************************</w:t>
+      </w:r>
+    </w:p>
+    <w:p>
+      <w:r>
         <w:t>[POTENTIAL PROBLEMATIC LANGUAGE DETECTED]</w:t>
       </w:r>
     </w:p>
@@ -829,11 +894,21 @@
     </w:p>
     <w:p>
       <w:r>
+        <w:t>*******************************************************************************************</w:t>
+      </w:r>
+    </w:p>
+    <w:p>
+      <w:r>
         <w:t>EACH PARTY SHALL BE RESPONSIBLE FOR ITS NEGLIGENT ACTS OR OMISSIONS AND THE NEGLIGENT ACTS OR OMISSIONS OF ITS EMPLOYEES, OFFICERS, OR DIRECTORS, TO THE EXTENT ALLOWED BY LAW.</w:t>
       </w:r>
     </w:p>
     <w:p>
       <w:r>
+        <w:t>*******************************************************************************************</w:t>
+      </w:r>
+    </w:p>
+    <w:p>
+      <w:r>
         <w:t>[POTENTIAL PROBLEMATIC LANGUAGE DETECTED]</w:t>
       </w:r>
     </w:p>
@@ -881,6 +956,11 @@
     </w:p>
     <w:p>
       <w:r>
+        <w:t>*******************************************************************************************</w:t>
+      </w:r>
+    </w:p>
+    <w:p>
+      <w:r>
         <w:t>THIS ARTICLE 14 SHALL SURVIVE THE EXPIRATION OR ANY EARLIER TERMINATION OF THE SUBAWARD</w:t>
       </w:r>
     </w:p>
@@ -1056,6 +1136,11 @@
     </w:p>
     <w:p>
       <w:r>
+        <w:t>*******************************************************************************************</w:t>
+      </w:r>
+    </w:p>
+    <w:p>
+      <w:r>
         <w:t>[POTENTIAL PROBLEMATIC LANGUAGE DETECTED]</w:t>
       </w:r>
     </w:p>
@@ -1101,6 +1186,16 @@
     </w:p>
     <w:p>
       <w:r>
+        <w:t>*******************************************************************************************</w:t>
+      </w:r>
+    </w:p>
+    <w:p>
+      <w:r>
+        <w:t>*******************************************************************************************</w:t>
+      </w:r>
+    </w:p>
+    <w:p>
+      <w:r>
         <w:t>[POTENTIAL PROBLEMATIC LANGUAGE DETECTED]</w:t>
       </w:r>
     </w:p>
@@ -1146,6 +1241,11 @@
     </w:p>
     <w:p>
       <w:r>
+        <w:t>*******************************************************************************************</w:t>
+      </w:r>
+    </w:p>
+    <w:p>
+      <w:r>
         <w:t>Each party hereby assumes any and all risks of personal injury and property damage attributable to the negligent acts and omissions of that party and the officers, employees, and agents thereof.</w:t>
       </w:r>
     </w:p>
@@ -1166,6 +1266,11 @@
     </w:p>
     <w:p>
       <w:r>
+        <w:t>*******************************************************************************************</w:t>
+      </w:r>
+    </w:p>
+    <w:p>
+      <w:r>
         <w:t>[POTENTIAL PROBLEMATIC LANGUAGE DETECTED]</w:t>
       </w:r>
     </w:p>
@@ -1211,6 +1316,16 @@
     </w:p>
     <w:p>
       <w:r>
+        <w:t>*******************************************************************************************</w:t>
+      </w:r>
+    </w:p>
+    <w:p>
+      <w:r>
+        <w:t>*******************************************************************************************</w:t>
+      </w:r>
+    </w:p>
+    <w:p>
+      <w:r>
         <w:t>[POTENTIAL PROBLEMATIC LANGUAGE DETECTED]</w:t>
       </w:r>
     </w:p>
@@ -1256,6 +1371,11 @@
     </w:p>
     <w:p>
       <w:r>
+        <w:t>*******************************************************************************************</w:t>
+      </w:r>
+    </w:p>
+    <w:p>
+      <w:r>
         <w:t>The validity and interpretation of this Subaward and the legal relationship of the Parties to it shall be governed by the laws of the Commonwealth of Massachusetts and the applicable U.S. Federal law, without regard to any applicable conflict of law principles.</w:t>
       </w:r>
     </w:p>
@@ -1361,6 +1481,11 @@
     </w:p>
     <w:p>
       <w:r>
+        <w:t>*******************************************************************************************</w:t>
+      </w:r>
+    </w:p>
+    <w:p>
+      <w:r>
         <w:t>[POTENTIAL PROBLEMATIC LANGUAGE DETECTED]</w:t>
       </w:r>
     </w:p>
@@ -1412,6 +1537,16 @@
     </w:p>
     <w:p>
       <w:r>
+        <w:t>*******************************************************************************************</w:t>
+      </w:r>
+    </w:p>
+    <w:p>
+      <w:r>
+        <w:t>*******************************************************************************************</w:t>
+      </w:r>
+    </w:p>
+    <w:p>
+      <w:r>
         <w:t>[POTENTIAL PROBLEMATIC LANGUAGE DETECTED]</w:t>
       </w:r>
     </w:p>
@@ -1457,11 +1592,21 @@
     </w:p>
     <w:p>
       <w:r>
+        <w:t>*******************************************************************************************</w:t>
+      </w:r>
+    </w:p>
+    <w:p>
+      <w:r>
         <w:t>For purposes of this Subaward, equipment is defined as non-expendable, tangible personal property having a useful life of more than one year and an acquisition cost that equals or exceeds the lesser of the capitalization level established by the Subawardee for financial statement purposes or $5,000.</w:t>
       </w:r>
     </w:p>
     <w:p>
       <w:r>
+        <w:t>*******************************************************************************************</w:t>
+      </w:r>
+    </w:p>
+    <w:p>
+      <w:r>
         <w:t>[POTENTIAL PROBLEMATIC LANGUAGE DETECTED]</w:t>
       </w:r>
     </w:p>
@@ -1507,6 +1652,11 @@
     </w:p>
     <w:p>
       <w:r>
+        <w:t>*******************************************************************************************</w:t>
+      </w:r>
+    </w:p>
+    <w:p>
+      <w:r>
         <w:t>INDEPENDENT CONTRACTOR.</w:t>
       </w:r>
     </w:p>
@@ -1522,6 +1672,11 @@
     </w:p>
     <w:p>
       <w:r>
+        <w:t>*******************************************************************************************</w:t>
+      </w:r>
+    </w:p>
+    <w:p>
+      <w:r>
         <w:t>[POTENTIAL PROBLEMATIC LANGUAGE DETECTED]</w:t>
       </w:r>
     </w:p>
@@ -1569,6 +1724,11 @@
     <w:p>
       <w:r>
         <w:t>[END POTENTIAL PROBLEMATIC LANGUAGE]</w:t>
+      </w:r>
+    </w:p>
+    <w:p>
+      <w:r>
+        <w:t>*******************************************************************************************</w:t>
       </w:r>
     </w:p>
     <w:p>

</xml_diff>